<commit_message>
adicionando exemplos e arquivos do padrao Template Method
</commit_message>
<xml_diff>
--- a/behavioral/template-method/teoria.docx
+++ b/behavioral/template-method/teoria.docx
@@ -40,155 +40,692 @@
           <w:sz w:val="24"/>
           <w:szCs w:val="24"/>
         </w:rPr>
-        <w:t xml:space="preserve"> Method</w:t>
+        <w:t xml:space="preserve"> </w:t>
+      </w:r>
+      <w:proofErr w:type="spellStart"/>
+      <w:r>
+        <w:rPr>
+          <w:rFonts w:ascii="Arial" w:hAnsi="Arial" w:cs="Arial"/>
+          <w:b/>
+          <w:sz w:val="24"/>
+          <w:szCs w:val="24"/>
+        </w:rPr>
+        <w:t>Method</w:t>
+      </w:r>
+      <w:proofErr w:type="spellEnd"/>
+    </w:p>
+    <w:p>
+      <w:pPr>
+        <w:spacing w:after="0" w:line="240" w:lineRule="auto"/>
+        <w:jc w:val="both"/>
+        <w:rPr>
+          <w:rFonts w:ascii="Arial" w:hAnsi="Arial" w:cs="Arial"/>
+          <w:b/>
+          <w:sz w:val="24"/>
+          <w:szCs w:val="24"/>
+        </w:rPr>
+      </w:pPr>
+    </w:p>
+    <w:p>
+      <w:pPr>
+        <w:spacing w:after="0" w:line="240" w:lineRule="auto"/>
+        <w:jc w:val="both"/>
+        <w:rPr>
+          <w:rFonts w:ascii="Arial" w:hAnsi="Arial" w:cs="Arial"/>
+          <w:b/>
+          <w:sz w:val="24"/>
+          <w:szCs w:val="24"/>
+        </w:rPr>
+      </w:pPr>
+      <w:r>
+        <w:rPr>
+          <w:rFonts w:ascii="Arial" w:hAnsi="Arial" w:cs="Arial"/>
+          <w:b/>
+          <w:sz w:val="24"/>
+          <w:szCs w:val="24"/>
+        </w:rPr>
+        <w:t>O que é?</w:t>
+      </w:r>
+    </w:p>
+    <w:p>
+      <w:pPr>
+        <w:spacing w:after="0" w:line="240" w:lineRule="auto"/>
+        <w:jc w:val="both"/>
+        <w:rPr>
+          <w:rFonts w:ascii="Arial" w:hAnsi="Arial" w:cs="Arial"/>
+          <w:b/>
+          <w:sz w:val="24"/>
+          <w:szCs w:val="24"/>
+        </w:rPr>
+      </w:pPr>
+    </w:p>
+    <w:p>
+      <w:pPr>
+        <w:spacing w:after="0" w:line="240" w:lineRule="auto"/>
+        <w:jc w:val="both"/>
+        <w:rPr>
+          <w:rFonts w:ascii="Arial" w:hAnsi="Arial" w:cs="Arial"/>
+          <w:sz w:val="24"/>
+          <w:szCs w:val="24"/>
+        </w:rPr>
+      </w:pPr>
+      <w:r>
+        <w:rPr>
+          <w:rFonts w:ascii="Arial" w:hAnsi="Arial" w:cs="Arial"/>
+          <w:sz w:val="24"/>
+          <w:szCs w:val="24"/>
+        </w:rPr>
+        <w:t xml:space="preserve">O padrão de projeto </w:t>
+      </w:r>
+      <w:proofErr w:type="spellStart"/>
+      <w:r>
+        <w:rPr>
+          <w:rFonts w:ascii="Arial" w:hAnsi="Arial" w:cs="Arial"/>
+          <w:sz w:val="24"/>
+          <w:szCs w:val="24"/>
+        </w:rPr>
+        <w:t>Template</w:t>
+      </w:r>
+      <w:proofErr w:type="spellEnd"/>
+      <w:r>
+        <w:rPr>
+          <w:rFonts w:ascii="Arial" w:hAnsi="Arial" w:cs="Arial"/>
+          <w:sz w:val="24"/>
+          <w:szCs w:val="24"/>
+        </w:rPr>
+        <w:t xml:space="preserve"> </w:t>
+      </w:r>
+      <w:proofErr w:type="spellStart"/>
+      <w:r>
+        <w:rPr>
+          <w:rFonts w:ascii="Arial" w:hAnsi="Arial" w:cs="Arial"/>
+          <w:sz w:val="24"/>
+          <w:szCs w:val="24"/>
+        </w:rPr>
+        <w:t>Method</w:t>
+      </w:r>
+      <w:proofErr w:type="spellEnd"/>
+      <w:r>
+        <w:rPr>
+          <w:rFonts w:ascii="Arial" w:hAnsi="Arial" w:cs="Arial"/>
+          <w:sz w:val="24"/>
+          <w:szCs w:val="24"/>
+        </w:rPr>
+        <w:t xml:space="preserve"> é um padrão comportamental que define a estrutura de um algoritmo em uma classe base, permitindo que as subclasses alterem partes desse algoritmo sem modificar sua estrutura geral.</w:t>
+      </w:r>
+    </w:p>
+    <w:p>
+      <w:pPr>
+        <w:spacing w:after="0" w:line="240" w:lineRule="auto"/>
+        <w:jc w:val="both"/>
+        <w:rPr>
+          <w:rFonts w:ascii="Arial" w:hAnsi="Arial" w:cs="Arial"/>
+          <w:sz w:val="24"/>
+          <w:szCs w:val="24"/>
+        </w:rPr>
+      </w:pPr>
+    </w:p>
+    <w:p>
+      <w:pPr>
+        <w:spacing w:after="0" w:line="240" w:lineRule="auto"/>
+        <w:jc w:val="both"/>
+        <w:rPr>
+          <w:rFonts w:ascii="Arial" w:hAnsi="Arial" w:cs="Arial"/>
+          <w:sz w:val="24"/>
+          <w:szCs w:val="24"/>
+        </w:rPr>
+      </w:pPr>
+      <w:r>
+        <w:rPr>
+          <w:rFonts w:ascii="Arial" w:hAnsi="Arial" w:cs="Arial"/>
+          <w:sz w:val="24"/>
+          <w:szCs w:val="24"/>
+        </w:rPr>
+        <w:t>O objetivo principal desse padrão é permitir a reutilização do código ao definir a estrutura comum do algoritmo na classe base, enquanto as subclasses podem alterar ou estender partes específicas do algoritmo conforme necessário.</w:t>
+      </w:r>
+    </w:p>
+    <w:p>
+      <w:pPr>
+        <w:spacing w:after="0" w:line="240" w:lineRule="auto"/>
+        <w:jc w:val="both"/>
+        <w:rPr>
+          <w:rFonts w:ascii="Arial" w:hAnsi="Arial" w:cs="Arial"/>
+          <w:sz w:val="24"/>
+          <w:szCs w:val="24"/>
+        </w:rPr>
+      </w:pPr>
+    </w:p>
+    <w:p>
+      <w:pPr>
+        <w:spacing w:after="0" w:line="240" w:lineRule="auto"/>
+        <w:jc w:val="both"/>
+        <w:rPr>
+          <w:rFonts w:ascii="Arial" w:hAnsi="Arial" w:cs="Arial"/>
+          <w:sz w:val="24"/>
+          <w:szCs w:val="24"/>
+        </w:rPr>
+      </w:pPr>
+      <w:r>
+        <w:rPr>
+          <w:rFonts w:ascii="Arial" w:hAnsi="Arial" w:cs="Arial"/>
+          <w:sz w:val="24"/>
+          <w:szCs w:val="24"/>
+        </w:rPr>
+        <w:t xml:space="preserve">Em resumo, o padrão </w:t>
+      </w:r>
+      <w:proofErr w:type="spellStart"/>
+      <w:r>
+        <w:rPr>
+          <w:rFonts w:ascii="Arial" w:hAnsi="Arial" w:cs="Arial"/>
+          <w:sz w:val="24"/>
+          <w:szCs w:val="24"/>
+        </w:rPr>
+        <w:t>Template</w:t>
+      </w:r>
+      <w:proofErr w:type="spellEnd"/>
+      <w:r>
+        <w:rPr>
+          <w:rFonts w:ascii="Arial" w:hAnsi="Arial" w:cs="Arial"/>
+          <w:sz w:val="24"/>
+          <w:szCs w:val="24"/>
+        </w:rPr>
+        <w:t xml:space="preserve"> </w:t>
+      </w:r>
+      <w:proofErr w:type="spellStart"/>
+      <w:r>
+        <w:rPr>
+          <w:rFonts w:ascii="Arial" w:hAnsi="Arial" w:cs="Arial"/>
+          <w:sz w:val="24"/>
+          <w:szCs w:val="24"/>
+        </w:rPr>
+        <w:t>Method</w:t>
+      </w:r>
+      <w:proofErr w:type="spellEnd"/>
+      <w:r>
+        <w:rPr>
+          <w:rFonts w:ascii="Arial" w:hAnsi="Arial" w:cs="Arial"/>
+          <w:sz w:val="24"/>
+          <w:szCs w:val="24"/>
+        </w:rPr>
+        <w:t xml:space="preserve"> define um esqueleto de algoritmo em uma classe base, com partes flexíveis que podem ser personalizadas pelas subclasses, promovendo a reutilização e a padronização da estrutura do algoritmo.</w:t>
+      </w:r>
+    </w:p>
+    <w:p>
+      <w:pPr>
+        <w:spacing w:after="0" w:line="240" w:lineRule="auto"/>
+        <w:jc w:val="both"/>
+        <w:rPr>
+          <w:rFonts w:ascii="Arial" w:hAnsi="Arial" w:cs="Arial"/>
+          <w:sz w:val="24"/>
+          <w:szCs w:val="24"/>
+        </w:rPr>
+      </w:pPr>
+    </w:p>
+    <w:p>
+      <w:pPr>
+        <w:spacing w:after="0" w:line="240" w:lineRule="auto"/>
+        <w:jc w:val="both"/>
+        <w:rPr>
+          <w:rFonts w:ascii="Arial" w:hAnsi="Arial" w:cs="Arial"/>
+          <w:b/>
+          <w:sz w:val="24"/>
+          <w:szCs w:val="24"/>
+        </w:rPr>
+      </w:pPr>
+      <w:r>
+        <w:rPr>
+          <w:rFonts w:ascii="Arial" w:hAnsi="Arial" w:cs="Arial"/>
+          <w:b/>
+          <w:sz w:val="24"/>
+          <w:szCs w:val="24"/>
+        </w:rPr>
+        <w:t>Como funciona?</w:t>
+      </w:r>
+    </w:p>
+    <w:p>
+      <w:pPr>
+        <w:spacing w:after="0" w:line="240" w:lineRule="auto"/>
+        <w:jc w:val="both"/>
+        <w:rPr>
+          <w:rFonts w:ascii="Arial" w:hAnsi="Arial" w:cs="Arial"/>
+          <w:b/>
+          <w:sz w:val="24"/>
+          <w:szCs w:val="24"/>
+        </w:rPr>
+      </w:pPr>
+    </w:p>
+    <w:p>
+      <w:pPr>
+        <w:spacing w:after="0" w:line="240" w:lineRule="auto"/>
+        <w:jc w:val="both"/>
+        <w:rPr>
+          <w:rFonts w:ascii="Arial" w:hAnsi="Arial" w:cs="Arial"/>
+          <w:sz w:val="24"/>
+          <w:szCs w:val="24"/>
+        </w:rPr>
+      </w:pPr>
+      <w:r>
+        <w:rPr>
+          <w:rFonts w:ascii="Arial" w:hAnsi="Arial" w:cs="Arial"/>
+          <w:sz w:val="24"/>
+          <w:szCs w:val="24"/>
+        </w:rPr>
+        <w:t>Ele funciona da seguinte forma:</w:t>
+      </w:r>
+    </w:p>
+    <w:p>
+      <w:pPr>
+        <w:spacing w:after="0" w:line="240" w:lineRule="auto"/>
+        <w:jc w:val="both"/>
+        <w:rPr>
+          <w:rFonts w:ascii="Arial" w:hAnsi="Arial" w:cs="Arial"/>
+          <w:sz w:val="24"/>
+          <w:szCs w:val="24"/>
+        </w:rPr>
+      </w:pPr>
+    </w:p>
+    <w:p>
+      <w:pPr>
+        <w:spacing w:after="0" w:line="240" w:lineRule="auto"/>
+        <w:jc w:val="both"/>
+        <w:rPr>
+          <w:rFonts w:ascii="Arial" w:hAnsi="Arial" w:cs="Arial"/>
+          <w:sz w:val="24"/>
+          <w:szCs w:val="24"/>
+        </w:rPr>
+      </w:pPr>
+      <w:r>
+        <w:rPr>
+          <w:rFonts w:ascii="Arial" w:hAnsi="Arial" w:cs="Arial"/>
+          <w:b/>
+          <w:sz w:val="24"/>
+          <w:szCs w:val="24"/>
+        </w:rPr>
+        <w:t>Classe Abstrata</w:t>
+      </w:r>
+      <w:r>
+        <w:rPr>
+          <w:rFonts w:ascii="Arial" w:hAnsi="Arial" w:cs="Arial"/>
+          <w:sz w:val="24"/>
+          <w:szCs w:val="24"/>
+        </w:rPr>
+        <w:t xml:space="preserve">: Define um método (o "método </w:t>
+      </w:r>
+      <w:proofErr w:type="spellStart"/>
+      <w:r>
+        <w:rPr>
+          <w:rFonts w:ascii="Arial" w:hAnsi="Arial" w:cs="Arial"/>
+          <w:sz w:val="24"/>
+          <w:szCs w:val="24"/>
+        </w:rPr>
+        <w:t>template</w:t>
+      </w:r>
+      <w:proofErr w:type="spellEnd"/>
+      <w:r>
+        <w:rPr>
+          <w:rFonts w:ascii="Arial" w:hAnsi="Arial" w:cs="Arial"/>
+          <w:sz w:val="24"/>
+          <w:szCs w:val="24"/>
+        </w:rPr>
+        <w:t>") que declara a estrutura do algoritmo, dividido em etapas ou passos. Além disso, essa classe pode conter métodos concretos (com implementações padrão) e/ou métodos abstratos (que as subclasses devem implementar).</w:t>
+      </w:r>
+    </w:p>
+    <w:p>
+      <w:pPr>
+        <w:spacing w:after="0" w:line="240" w:lineRule="auto"/>
+        <w:jc w:val="both"/>
+        <w:rPr>
+          <w:rFonts w:ascii="Arial" w:hAnsi="Arial" w:cs="Arial"/>
+          <w:sz w:val="24"/>
+          <w:szCs w:val="24"/>
+        </w:rPr>
+      </w:pPr>
+    </w:p>
+    <w:p>
+      <w:pPr>
+        <w:spacing w:after="0" w:line="240" w:lineRule="auto"/>
+        <w:jc w:val="both"/>
+        <w:rPr>
+          <w:rFonts w:ascii="Arial" w:hAnsi="Arial" w:cs="Arial"/>
+          <w:sz w:val="24"/>
+          <w:szCs w:val="24"/>
+        </w:rPr>
+      </w:pPr>
+      <w:r>
+        <w:rPr>
+          <w:rFonts w:ascii="Arial" w:hAnsi="Arial" w:cs="Arial"/>
+          <w:b/>
+          <w:sz w:val="24"/>
+          <w:szCs w:val="24"/>
+        </w:rPr>
+        <w:t>Subclasses</w:t>
+      </w:r>
+      <w:r>
+        <w:rPr>
+          <w:rFonts w:ascii="Arial" w:hAnsi="Arial" w:cs="Arial"/>
+          <w:sz w:val="24"/>
+          <w:szCs w:val="24"/>
+        </w:rPr>
+        <w:t>: Estendem a classe abstrata e implementam os métodos abstratos, fornecendo suas próprias implementações para certas etapas do algoritmo.</w:t>
+      </w:r>
+    </w:p>
+    <w:p>
+      <w:pPr>
+        <w:spacing w:after="0" w:line="240" w:lineRule="auto"/>
+        <w:jc w:val="both"/>
+        <w:rPr>
+          <w:rFonts w:ascii="Arial" w:hAnsi="Arial" w:cs="Arial"/>
+          <w:sz w:val="24"/>
+          <w:szCs w:val="24"/>
+        </w:rPr>
+      </w:pPr>
+    </w:p>
+    <w:p>
+      <w:pPr>
+        <w:spacing w:after="0" w:line="240" w:lineRule="auto"/>
+        <w:jc w:val="both"/>
+        <w:rPr>
+          <w:rFonts w:ascii="Arial" w:hAnsi="Arial" w:cs="Arial"/>
+          <w:sz w:val="24"/>
+          <w:szCs w:val="24"/>
+        </w:rPr>
+      </w:pPr>
+      <w:r>
+        <w:rPr>
+          <w:rFonts w:ascii="Arial" w:hAnsi="Arial" w:cs="Arial"/>
+          <w:b/>
+          <w:sz w:val="24"/>
+          <w:szCs w:val="24"/>
+        </w:rPr>
+        <w:t xml:space="preserve">Método </w:t>
+      </w:r>
+      <w:proofErr w:type="spellStart"/>
+      <w:r>
+        <w:rPr>
+          <w:rFonts w:ascii="Arial" w:hAnsi="Arial" w:cs="Arial"/>
+          <w:b/>
+          <w:sz w:val="24"/>
+          <w:szCs w:val="24"/>
+        </w:rPr>
+        <w:t>Template</w:t>
+      </w:r>
+      <w:proofErr w:type="spellEnd"/>
+      <w:r>
+        <w:rPr>
+          <w:rFonts w:ascii="Arial" w:hAnsi="Arial" w:cs="Arial"/>
+          <w:sz w:val="24"/>
+          <w:szCs w:val="24"/>
+        </w:rPr>
+        <w:t>: Este método na classe abstrata coordena a execução do algoritmo, chamando os métodos concretos ou abstratos de acordo com a estrutura predefinida.</w:t>
+      </w:r>
+    </w:p>
+    <w:p>
+      <w:pPr>
+        <w:spacing w:after="0" w:line="240" w:lineRule="auto"/>
+        <w:jc w:val="both"/>
+        <w:rPr>
+          <w:rFonts w:ascii="Arial" w:hAnsi="Arial" w:cs="Arial"/>
+          <w:sz w:val="24"/>
+          <w:szCs w:val="24"/>
+        </w:rPr>
+      </w:pPr>
+    </w:p>
+    <w:p>
+      <w:pPr>
+        <w:spacing w:after="0" w:line="240" w:lineRule="auto"/>
+        <w:jc w:val="both"/>
+        <w:rPr>
+          <w:rFonts w:ascii="Arial" w:hAnsi="Arial" w:cs="Arial"/>
+          <w:sz w:val="24"/>
+          <w:szCs w:val="24"/>
+        </w:rPr>
+      </w:pPr>
+      <w:r>
+        <w:rPr>
+          <w:rFonts w:ascii="Arial" w:hAnsi="Arial" w:cs="Arial"/>
+          <w:b/>
+          <w:sz w:val="24"/>
+          <w:szCs w:val="24"/>
+        </w:rPr>
+        <w:t>Customização</w:t>
+      </w:r>
+      <w:r>
+        <w:rPr>
+          <w:rFonts w:ascii="Arial" w:hAnsi="Arial" w:cs="Arial"/>
+          <w:sz w:val="24"/>
+          <w:szCs w:val="24"/>
+        </w:rPr>
+        <w:t xml:space="preserve">: As subclasses podem substituir ou estender partes específicas do algoritmo, mantendo a estrutura geral definida pelo método </w:t>
+      </w:r>
+      <w:proofErr w:type="spellStart"/>
+      <w:r>
+        <w:rPr>
+          <w:rFonts w:ascii="Arial" w:hAnsi="Arial" w:cs="Arial"/>
+          <w:sz w:val="24"/>
+          <w:szCs w:val="24"/>
+        </w:rPr>
+        <w:t>template</w:t>
+      </w:r>
+      <w:proofErr w:type="spellEnd"/>
+      <w:r>
+        <w:rPr>
+          <w:rFonts w:ascii="Arial" w:hAnsi="Arial" w:cs="Arial"/>
+          <w:sz w:val="24"/>
+          <w:szCs w:val="24"/>
+        </w:rPr>
+        <w:t>.</w:t>
+      </w:r>
+    </w:p>
+    <w:p>
+      <w:pPr>
+        <w:spacing w:after="0" w:line="240" w:lineRule="auto"/>
+        <w:jc w:val="both"/>
+        <w:rPr>
+          <w:rFonts w:ascii="Arial" w:hAnsi="Arial" w:cs="Arial"/>
+          <w:b/>
+          <w:sz w:val="24"/>
+          <w:szCs w:val="24"/>
+        </w:rPr>
+      </w:pPr>
+    </w:p>
+    <w:p>
+      <w:pPr>
+        <w:spacing w:after="0" w:line="240" w:lineRule="auto"/>
+        <w:jc w:val="both"/>
+        <w:rPr>
+          <w:rFonts w:ascii="Arial" w:hAnsi="Arial" w:cs="Arial"/>
+          <w:b/>
+          <w:sz w:val="24"/>
+          <w:szCs w:val="24"/>
+        </w:rPr>
+      </w:pPr>
+    </w:p>
+    <w:p>
+      <w:pPr>
+        <w:spacing w:after="0" w:line="240" w:lineRule="auto"/>
+        <w:jc w:val="both"/>
+        <w:rPr>
+          <w:rFonts w:ascii="Arial" w:hAnsi="Arial" w:cs="Arial"/>
+          <w:b/>
+          <w:sz w:val="24"/>
+          <w:szCs w:val="24"/>
+        </w:rPr>
+      </w:pPr>
+      <w:r>
+        <w:rPr>
+          <w:rFonts w:ascii="Arial" w:hAnsi="Arial" w:cs="Arial"/>
+          <w:b/>
+          <w:sz w:val="24"/>
+          <w:szCs w:val="24"/>
+        </w:rPr>
+        <w:t>Qual problema resolve?</w:t>
+      </w:r>
+    </w:p>
+    <w:p>
+      <w:pPr>
+        <w:spacing w:after="0" w:line="240" w:lineRule="auto"/>
+        <w:jc w:val="both"/>
+        <w:rPr>
+          <w:rFonts w:ascii="Arial" w:hAnsi="Arial" w:cs="Arial"/>
+          <w:b/>
+          <w:sz w:val="24"/>
+          <w:szCs w:val="24"/>
+        </w:rPr>
+      </w:pPr>
+    </w:p>
+    <w:p>
+      <w:pPr>
+        <w:spacing w:after="0" w:line="240" w:lineRule="auto"/>
+        <w:jc w:val="both"/>
+        <w:rPr>
+          <w:rFonts w:ascii="Arial" w:hAnsi="Arial" w:cs="Arial"/>
+          <w:sz w:val="24"/>
+          <w:szCs w:val="24"/>
+        </w:rPr>
+      </w:pPr>
+      <w:r>
+        <w:rPr>
+          <w:rFonts w:ascii="Arial" w:hAnsi="Arial" w:cs="Arial"/>
+          <w:sz w:val="24"/>
+          <w:szCs w:val="24"/>
+        </w:rPr>
+        <w:t xml:space="preserve">O padrão </w:t>
+      </w:r>
+      <w:proofErr w:type="spellStart"/>
+      <w:r>
+        <w:rPr>
+          <w:rFonts w:ascii="Arial" w:hAnsi="Arial" w:cs="Arial"/>
+          <w:sz w:val="24"/>
+          <w:szCs w:val="24"/>
+        </w:rPr>
+        <w:t>Template</w:t>
+      </w:r>
+      <w:proofErr w:type="spellEnd"/>
+      <w:r>
+        <w:rPr>
+          <w:rFonts w:ascii="Arial" w:hAnsi="Arial" w:cs="Arial"/>
+          <w:sz w:val="24"/>
+          <w:szCs w:val="24"/>
+        </w:rPr>
+        <w:t xml:space="preserve"> </w:t>
+      </w:r>
+      <w:proofErr w:type="spellStart"/>
+      <w:r>
+        <w:rPr>
+          <w:rFonts w:ascii="Arial" w:hAnsi="Arial" w:cs="Arial"/>
+          <w:sz w:val="24"/>
+          <w:szCs w:val="24"/>
+        </w:rPr>
+        <w:t>Method</w:t>
+      </w:r>
+      <w:proofErr w:type="spellEnd"/>
+      <w:r>
+        <w:rPr>
+          <w:rFonts w:ascii="Arial" w:hAnsi="Arial" w:cs="Arial"/>
+          <w:sz w:val="24"/>
+          <w:szCs w:val="24"/>
+        </w:rPr>
+        <w:t xml:space="preserve"> resolve o problema da reutilização de código ao definir a estrutura comum de um algoritmo em uma classe base e permitir que subclasses personalizem partes específicas desse algoritmo sem alterar sua estrutura geral.</w:t>
+      </w:r>
+    </w:p>
+    <w:p>
+      <w:pPr>
+        <w:spacing w:after="0" w:line="240" w:lineRule="auto"/>
+        <w:jc w:val="both"/>
+        <w:rPr>
+          <w:rFonts w:ascii="Arial" w:hAnsi="Arial" w:cs="Arial"/>
+          <w:sz w:val="24"/>
+          <w:szCs w:val="24"/>
+        </w:rPr>
+      </w:pPr>
+    </w:p>
+    <w:p>
+      <w:pPr>
+        <w:spacing w:after="0" w:line="240" w:lineRule="auto"/>
+        <w:jc w:val="both"/>
+        <w:rPr>
+          <w:rFonts w:ascii="Arial" w:hAnsi="Arial" w:cs="Arial"/>
+          <w:sz w:val="24"/>
+          <w:szCs w:val="24"/>
+        </w:rPr>
+      </w:pPr>
+      <w:r>
+        <w:rPr>
+          <w:rFonts w:ascii="Arial" w:hAnsi="Arial" w:cs="Arial"/>
+          <w:sz w:val="24"/>
+          <w:szCs w:val="24"/>
+        </w:rPr>
+        <w:t xml:space="preserve">Isso é útil quando há um algoritmo comum que possui uma estrutura fixa, mas algumas etapas desse algoritmo podem variar entre diferentes implementações. Em vez de replicar o código comum em todas as subclasses, o </w:t>
+      </w:r>
+      <w:proofErr w:type="spellStart"/>
+      <w:r>
+        <w:rPr>
+          <w:rFonts w:ascii="Arial" w:hAnsi="Arial" w:cs="Arial"/>
+          <w:sz w:val="24"/>
+          <w:szCs w:val="24"/>
+        </w:rPr>
+        <w:t>Template</w:t>
+      </w:r>
+      <w:proofErr w:type="spellEnd"/>
+      <w:r>
+        <w:rPr>
+          <w:rFonts w:ascii="Arial" w:hAnsi="Arial" w:cs="Arial"/>
+          <w:sz w:val="24"/>
+          <w:szCs w:val="24"/>
+        </w:rPr>
+        <w:t xml:space="preserve"> </w:t>
+      </w:r>
+      <w:proofErr w:type="spellStart"/>
+      <w:r>
+        <w:rPr>
+          <w:rFonts w:ascii="Arial" w:hAnsi="Arial" w:cs="Arial"/>
+          <w:sz w:val="24"/>
+          <w:szCs w:val="24"/>
+        </w:rPr>
+        <w:t>Method</w:t>
+      </w:r>
+      <w:proofErr w:type="spellEnd"/>
+      <w:r>
+        <w:rPr>
+          <w:rFonts w:ascii="Arial" w:hAnsi="Arial" w:cs="Arial"/>
+          <w:sz w:val="24"/>
+          <w:szCs w:val="24"/>
+        </w:rPr>
+        <w:t xml:space="preserve"> permite que essa estrutura comum seja definida uma vez na classe base, enquanto as variações específicas são implementadas nas subclasses.</w:t>
+      </w:r>
+    </w:p>
+    <w:p>
+      <w:pPr>
+        <w:spacing w:after="0" w:line="240" w:lineRule="auto"/>
+        <w:jc w:val="both"/>
+        <w:rPr>
+          <w:rFonts w:ascii="Arial" w:hAnsi="Arial" w:cs="Arial"/>
+          <w:sz w:val="24"/>
+          <w:szCs w:val="24"/>
+        </w:rPr>
+      </w:pPr>
+    </w:p>
+    <w:p>
+      <w:pPr>
+        <w:spacing w:after="0" w:line="240" w:lineRule="auto"/>
+        <w:jc w:val="both"/>
+        <w:rPr>
+          <w:rFonts w:ascii="Arial" w:hAnsi="Arial" w:cs="Arial"/>
+          <w:sz w:val="24"/>
+          <w:szCs w:val="24"/>
+        </w:rPr>
+      </w:pPr>
+      <w:r>
+        <w:rPr>
+          <w:rFonts w:ascii="Arial" w:hAnsi="Arial" w:cs="Arial"/>
+          <w:sz w:val="24"/>
+          <w:szCs w:val="24"/>
+        </w:rPr>
+        <w:lastRenderedPageBreak/>
+        <w:t>Assim, ele evita a duplicação de código e promove a consistência na estrutura do algoritmo, facilitando a manutenção, a extensão e a compreensão do código, ao mesmo tempo em que fornece flexibilidade para personalização em partes específicas do algoritmo.</w:t>
       </w:r>
       <w:bookmarkStart w:id="0" w:name="_GoBack"/>
       <w:bookmarkEnd w:id="0"/>
-    </w:p>
-    <w:p>
-      <w:pPr>
-        <w:spacing w:after="0" w:line="240" w:lineRule="auto"/>
-        <w:jc w:val="both"/>
-        <w:rPr>
-          <w:rFonts w:ascii="Arial" w:hAnsi="Arial" w:cs="Arial"/>
-          <w:b/>
-          <w:sz w:val="24"/>
-          <w:szCs w:val="24"/>
-        </w:rPr>
-      </w:pPr>
-    </w:p>
-    <w:p>
-      <w:pPr>
-        <w:spacing w:after="0" w:line="240" w:lineRule="auto"/>
-        <w:jc w:val="both"/>
-        <w:rPr>
-          <w:rFonts w:ascii="Arial" w:hAnsi="Arial" w:cs="Arial"/>
-          <w:b/>
-          <w:sz w:val="24"/>
-          <w:szCs w:val="24"/>
-        </w:rPr>
-      </w:pPr>
-      <w:r>
-        <w:rPr>
-          <w:rFonts w:ascii="Arial" w:hAnsi="Arial" w:cs="Arial"/>
-          <w:b/>
-          <w:sz w:val="24"/>
-          <w:szCs w:val="24"/>
-        </w:rPr>
-        <w:t>O que é?</w:t>
-      </w:r>
-    </w:p>
-    <w:p>
-      <w:pPr>
-        <w:spacing w:after="0" w:line="240" w:lineRule="auto"/>
-        <w:jc w:val="both"/>
-        <w:rPr>
-          <w:rFonts w:ascii="Arial" w:hAnsi="Arial" w:cs="Arial"/>
-          <w:b/>
-          <w:sz w:val="24"/>
-          <w:szCs w:val="24"/>
-        </w:rPr>
-      </w:pPr>
-    </w:p>
-    <w:p>
-      <w:pPr>
-        <w:spacing w:after="0" w:line="240" w:lineRule="auto"/>
-        <w:jc w:val="both"/>
-        <w:rPr>
-          <w:rFonts w:ascii="Arial" w:hAnsi="Arial" w:cs="Arial"/>
-          <w:sz w:val="24"/>
-          <w:szCs w:val="24"/>
-        </w:rPr>
-      </w:pPr>
-    </w:p>
-    <w:p>
-      <w:pPr>
-        <w:spacing w:after="0" w:line="240" w:lineRule="auto"/>
-        <w:jc w:val="both"/>
-        <w:rPr>
-          <w:rFonts w:ascii="Arial" w:hAnsi="Arial" w:cs="Arial"/>
-          <w:b/>
-          <w:sz w:val="24"/>
-          <w:szCs w:val="24"/>
-        </w:rPr>
-      </w:pPr>
-      <w:r>
-        <w:rPr>
-          <w:rFonts w:ascii="Arial" w:hAnsi="Arial" w:cs="Arial"/>
-          <w:b/>
-          <w:sz w:val="24"/>
-          <w:szCs w:val="24"/>
-        </w:rPr>
-        <w:t>Como funciona?</w:t>
-      </w:r>
-    </w:p>
-    <w:p>
-      <w:pPr>
-        <w:spacing w:after="0" w:line="240" w:lineRule="auto"/>
-        <w:jc w:val="both"/>
-        <w:rPr>
-          <w:rFonts w:ascii="Arial" w:hAnsi="Arial" w:cs="Arial"/>
-          <w:b/>
-          <w:sz w:val="24"/>
-          <w:szCs w:val="24"/>
-        </w:rPr>
-      </w:pPr>
-    </w:p>
-    <w:p>
-      <w:pPr>
-        <w:spacing w:after="0" w:line="240" w:lineRule="auto"/>
-        <w:jc w:val="both"/>
-        <w:rPr>
-          <w:rFonts w:ascii="Arial" w:hAnsi="Arial" w:cs="Arial"/>
-          <w:b/>
-          <w:sz w:val="24"/>
-          <w:szCs w:val="24"/>
-        </w:rPr>
-      </w:pPr>
-    </w:p>
-    <w:p>
-      <w:pPr>
-        <w:spacing w:after="0" w:line="240" w:lineRule="auto"/>
-        <w:jc w:val="both"/>
-        <w:rPr>
-          <w:rFonts w:ascii="Arial" w:hAnsi="Arial" w:cs="Arial"/>
-          <w:b/>
-          <w:sz w:val="24"/>
-          <w:szCs w:val="24"/>
-        </w:rPr>
-      </w:pPr>
-      <w:r>
-        <w:rPr>
-          <w:rFonts w:ascii="Arial" w:hAnsi="Arial" w:cs="Arial"/>
-          <w:b/>
-          <w:sz w:val="24"/>
-          <w:szCs w:val="24"/>
-        </w:rPr>
-        <w:t>Qual problema resolve?</w:t>
-      </w:r>
-    </w:p>
-    <w:p>
-      <w:pPr>
-        <w:spacing w:after="0" w:line="240" w:lineRule="auto"/>
-        <w:jc w:val="both"/>
-        <w:rPr>
-          <w:rFonts w:ascii="Arial" w:hAnsi="Arial" w:cs="Arial"/>
-          <w:b/>
-          <w:sz w:val="24"/>
-          <w:szCs w:val="24"/>
-        </w:rPr>
-      </w:pPr>
-    </w:p>
-    <w:p>
-      <w:pPr>
-        <w:spacing w:after="0" w:line="240" w:lineRule="auto"/>
-        <w:jc w:val="both"/>
-        <w:rPr>
-          <w:rFonts w:ascii="Arial" w:hAnsi="Arial" w:cs="Arial"/>
-          <w:sz w:val="24"/>
-          <w:szCs w:val="24"/>
-        </w:rPr>
-      </w:pPr>
     </w:p>
     <w:sectPr>
       <w:pgSz w:w="11906" w:h="16838"/>

</xml_diff>